<commit_message>
Added some story stuff
</commit_message>
<xml_diff>
--- a/Story stuff/Chapter 11.docx
+++ b/Story stuff/Chapter 11.docx
@@ -128,6 +128,28 @@
       <w:pPr>
         <w:spacing w:after="0" w:line="240" w:lineRule="auto"/>
         <w:rPr>
+          <w:lang w:val="en-US"/>
+        </w:rPr>
+      </w:pPr>
+    </w:p>
+    <w:p>
+      <w:pPr>
+        <w:spacing w:after="0" w:line="240" w:lineRule="auto"/>
+        <w:rPr>
+          <w:lang w:val="en-US"/>
+        </w:rPr>
+      </w:pPr>
+      <w:r>
+        <w:rPr>
+          <w:lang w:val="en-US"/>
+        </w:rPr>
+        <w:t>(Insert Conversation between Dark Mages and Ephidel. They want him to join them)</w:t>
+      </w:r>
+    </w:p>
+    <w:p>
+      <w:pPr>
+        <w:spacing w:after="0" w:line="240" w:lineRule="auto"/>
+        <w:rPr>
           <w:b/>
           <w:lang w:val="en-US"/>
         </w:rPr>
@@ -663,7 +685,14 @@
         <w:rPr>
           <w:lang w:val="en-US"/>
         </w:rPr>
-        <w:t xml:space="preserve"> and being at each other’s throats for no reason</w:t>
+        <w:t xml:space="preserve"> and being at each </w:t>
+      </w:r>
+      <w:r>
+        <w:rPr>
+          <w:lang w:val="en-US"/>
+        </w:rPr>
+        <w:lastRenderedPageBreak/>
+        <w:t>other’s throats for no reason</w:t>
       </w:r>
       <w:r>
         <w:rPr>
@@ -701,297 +730,635 @@
         <w:rPr>
           <w:lang w:val="en-US"/>
         </w:rPr>
+        <w:t>Cormag: Why are you telling me this? What does that have to do with fighting for the Holy Guards?</w:t>
+      </w:r>
+    </w:p>
+    <w:p>
+      <w:pPr>
+        <w:spacing w:after="0" w:line="240" w:lineRule="auto"/>
+        <w:rPr>
+          <w:lang w:val="en-US"/>
+        </w:rPr>
+      </w:pPr>
+      <w:r>
+        <w:rPr>
+          <w:lang w:val="en-US"/>
+        </w:rPr>
+        <w:t>Heath: You can’t mean…</w:t>
+      </w:r>
+    </w:p>
+    <w:p>
+      <w:pPr>
+        <w:spacing w:after="0" w:line="240" w:lineRule="auto"/>
+        <w:rPr>
+          <w:lang w:val="en-US"/>
+        </w:rPr>
+      </w:pPr>
+      <w:r>
+        <w:rPr>
+          <w:lang w:val="en-US"/>
+        </w:rPr>
+        <w:t>Cormag: !!!</w:t>
+      </w:r>
+    </w:p>
+    <w:p>
+      <w:pPr>
+        <w:spacing w:after="0" w:line="240" w:lineRule="auto"/>
+        <w:rPr>
+          <w:lang w:val="en-US"/>
+        </w:rPr>
+      </w:pPr>
+      <w:r>
+        <w:rPr>
+          <w:lang w:val="en-US"/>
+        </w:rPr>
+        <w:t>Heath: Are you implying that the Holy Guards are behind this?</w:t>
+      </w:r>
+    </w:p>
+    <w:p>
+      <w:pPr>
+        <w:spacing w:after="0" w:line="240" w:lineRule="auto"/>
+        <w:rPr>
+          <w:lang w:val="en-US"/>
+        </w:rPr>
+      </w:pPr>
+      <w:r>
+        <w:rPr>
+          <w:lang w:val="en-US"/>
+        </w:rPr>
+        <w:t xml:space="preserve">Camus: …I was getting to that part but you guys are very sharp-witted. </w:t>
+      </w:r>
+    </w:p>
+    <w:p>
+      <w:pPr>
+        <w:spacing w:after="0" w:line="240" w:lineRule="auto"/>
+        <w:rPr>
+          <w:lang w:val="en-US"/>
+        </w:rPr>
+      </w:pPr>
+      <w:r>
+        <w:rPr>
+          <w:lang w:val="en-US"/>
+        </w:rPr>
+        <w:t>Hector: You don’t have to trust me on this but I can tell you that the leader of the Holy Guards used some kind of spell to rearrange the multiverse.</w:t>
+      </w:r>
+    </w:p>
+    <w:p>
+      <w:pPr>
+        <w:spacing w:after="0" w:line="240" w:lineRule="auto"/>
+        <w:rPr>
+          <w:lang w:val="en-US"/>
+        </w:rPr>
+      </w:pPr>
+      <w:r>
+        <w:rPr>
+          <w:lang w:val="en-US"/>
+        </w:rPr>
+        <w:t>Eliwood: Still feels weird to hear that.</w:t>
+      </w:r>
+    </w:p>
+    <w:p>
+      <w:pPr>
+        <w:spacing w:after="0" w:line="240" w:lineRule="auto"/>
+        <w:rPr>
+          <w:lang w:val="en-US"/>
+        </w:rPr>
+      </w:pPr>
+      <w:r>
+        <w:rPr>
+          <w:lang w:val="en-US"/>
+        </w:rPr>
+        <w:t>Hector: I know.</w:t>
+      </w:r>
+    </w:p>
+    <w:p>
+      <w:pPr>
+        <w:spacing w:after="0" w:line="240" w:lineRule="auto"/>
+        <w:rPr>
+          <w:lang w:val="en-US"/>
+        </w:rPr>
+      </w:pPr>
+      <w:r>
+        <w:rPr>
+          <w:lang w:val="en-US"/>
+        </w:rPr>
+        <w:t>Cormag: This is unbelievable.</w:t>
+      </w:r>
+    </w:p>
+    <w:p>
+      <w:pPr>
+        <w:spacing w:after="0" w:line="240" w:lineRule="auto"/>
+        <w:rPr>
+          <w:lang w:val="en-US"/>
+        </w:rPr>
+      </w:pPr>
+      <w:r>
+        <w:rPr>
+          <w:lang w:val="en-US"/>
+        </w:rPr>
+        <w:t>Heath: … I’m in.</w:t>
+      </w:r>
+    </w:p>
+    <w:p>
+      <w:pPr>
+        <w:spacing w:after="0" w:line="240" w:lineRule="auto"/>
+        <w:rPr>
+          <w:lang w:val="en-US"/>
+        </w:rPr>
+      </w:pPr>
+      <w:r>
+        <w:rPr>
+          <w:lang w:val="en-US"/>
+        </w:rPr>
+        <w:t>Cormag: Heath?</w:t>
+      </w:r>
+    </w:p>
+    <w:p>
+      <w:pPr>
+        <w:spacing w:after="0" w:line="240" w:lineRule="auto"/>
+        <w:rPr>
+          <w:lang w:val="en-US"/>
+        </w:rPr>
+      </w:pPr>
+      <w:r>
+        <w:rPr>
+          <w:lang w:val="en-US"/>
+        </w:rPr>
+        <w:t>Heath: I know Lord Hector and Lord Eliwood. They are honest people we can trust. And why would they say stuff like that? I think there is some truth to their words!</w:t>
+      </w:r>
+    </w:p>
+    <w:p>
+      <w:pPr>
+        <w:spacing w:after="0" w:line="240" w:lineRule="auto"/>
+        <w:rPr>
+          <w:lang w:val="en-US"/>
+        </w:rPr>
+      </w:pPr>
+      <w:r>
+        <w:rPr>
+          <w:lang w:val="en-US"/>
+        </w:rPr>
+        <w:t>Cormag: …</w:t>
+      </w:r>
+    </w:p>
+    <w:p>
+      <w:pPr>
+        <w:spacing w:after="0" w:line="240" w:lineRule="auto"/>
+        <w:rPr>
+          <w:lang w:val="en-US"/>
+        </w:rPr>
+      </w:pPr>
+      <w:r>
+        <w:rPr>
+          <w:lang w:val="en-US"/>
+        </w:rPr>
+        <w:t>Eliwood: What do you say Cormag?</w:t>
+      </w:r>
+    </w:p>
+    <w:p>
+      <w:pPr>
+        <w:spacing w:after="0" w:line="240" w:lineRule="auto"/>
+        <w:rPr>
+          <w:lang w:val="en-US"/>
+        </w:rPr>
+      </w:pPr>
+      <w:r>
+        <w:rPr>
+          <w:lang w:val="en-US"/>
+        </w:rPr>
+        <w:t>Cormag: Sorry but I must think about this. This is a lot of information to process.</w:t>
+      </w:r>
+    </w:p>
+    <w:p>
+      <w:pPr>
+        <w:spacing w:after="0" w:line="240" w:lineRule="auto"/>
+        <w:rPr>
+          <w:lang w:val="en-US"/>
+        </w:rPr>
+      </w:pPr>
+      <w:r>
+        <w:rPr>
+          <w:lang w:val="en-US"/>
+        </w:rPr>
+        <w:t>Eliwood: Of course. You can give us your opinion once your wounds have fully healed.</w:t>
+      </w:r>
+    </w:p>
+    <w:p>
+      <w:pPr>
+        <w:spacing w:after="0" w:line="240" w:lineRule="auto"/>
+        <w:rPr>
+          <w:lang w:val="en-US"/>
+        </w:rPr>
+      </w:pPr>
+      <w:r>
+        <w:rPr>
+          <w:lang w:val="en-US"/>
+        </w:rPr>
+        <w:t>Hector: Ok guys, we should check on the others.</w:t>
+      </w:r>
+    </w:p>
+    <w:p>
+      <w:pPr>
+        <w:spacing w:after="0" w:line="240" w:lineRule="auto"/>
+        <w:rPr>
+          <w:lang w:val="en-US"/>
+        </w:rPr>
+      </w:pPr>
+      <w:r>
+        <w:rPr>
+          <w:lang w:val="en-US"/>
+        </w:rPr>
+        <w:t>Camus: Wait what about him?</w:t>
+      </w:r>
+    </w:p>
+    <w:p>
+      <w:pPr>
+        <w:spacing w:after="0" w:line="240" w:lineRule="auto"/>
+        <w:rPr>
+          <w:lang w:val="en-US"/>
+        </w:rPr>
+      </w:pPr>
+      <w:r>
+        <w:rPr>
+          <w:lang w:val="en-US"/>
+        </w:rPr>
+        <w:t>Eliwood: Narcian? I think that can wait until he is conscious.</w:t>
+      </w:r>
+    </w:p>
+    <w:p>
+      <w:pPr>
+        <w:spacing w:after="0" w:line="240" w:lineRule="auto"/>
+        <w:rPr>
+          <w:lang w:val="en-US"/>
+        </w:rPr>
+      </w:pPr>
+      <w:r>
+        <w:rPr>
+          <w:lang w:val="en-US"/>
+        </w:rPr>
+        <w:t>Hector: Although I would avoid having him in our ranks…</w:t>
+      </w:r>
+    </w:p>
+    <w:p>
+      <w:pPr>
+        <w:spacing w:after="0" w:line="240" w:lineRule="auto"/>
+        <w:rPr>
+          <w:lang w:val="en-US"/>
+        </w:rPr>
+      </w:pPr>
+      <w:r>
+        <w:rPr>
+          <w:lang w:val="en-US"/>
+        </w:rPr>
+        <w:t>Cormag: …</w:t>
+      </w:r>
+    </w:p>
+    <w:p>
+      <w:pPr>
+        <w:spacing w:after="0" w:line="240" w:lineRule="auto"/>
+        <w:rPr>
+          <w:lang w:val="en-US"/>
+        </w:rPr>
+      </w:pPr>
+    </w:p>
+    <w:p>
+      <w:pPr>
+        <w:spacing w:after="0" w:line="240" w:lineRule="auto"/>
+        <w:rPr>
+          <w:b/>
+          <w:lang w:val="en-US"/>
+        </w:rPr>
+      </w:pPr>
+      <w:r>
+        <w:rPr>
+          <w:b/>
+          <w:lang w:val="en-US"/>
+        </w:rPr>
+        <w:t>Regroup with others:</w:t>
+      </w:r>
+    </w:p>
+    <w:p>
+      <w:pPr>
+        <w:spacing w:after="0" w:line="240" w:lineRule="auto"/>
+        <w:rPr>
+          <w:lang w:val="en-US"/>
+        </w:rPr>
+      </w:pPr>
+      <w:r>
+        <w:rPr>
+          <w:lang w:val="en-US"/>
+        </w:rPr>
+        <w:t>Eliwood: Hey guys what are you doing here?</w:t>
+      </w:r>
+    </w:p>
+    <w:p>
+      <w:pPr>
+        <w:spacing w:after="0" w:line="240" w:lineRule="auto"/>
+        <w:rPr>
+          <w:lang w:val="en-US"/>
+        </w:rPr>
+      </w:pPr>
+      <w:r>
+        <w:rPr>
+          <w:lang w:val="en-US"/>
+        </w:rPr>
+        <w:t>Macks: We waited for you guys to give the latest update. The others went into the city to get some provisions and weapons for further travel.</w:t>
+      </w:r>
+    </w:p>
+    <w:p>
+      <w:pPr>
+        <w:spacing w:after="0" w:line="240" w:lineRule="auto"/>
+        <w:rPr>
+          <w:lang w:val="en-US"/>
+        </w:rPr>
+      </w:pPr>
+      <w:r>
+        <w:rPr>
+          <w:lang w:val="en-US"/>
+        </w:rPr>
+        <w:t>Hermann: What you do is up to you but be careful. If this city is allied with the Holy Guards</w:t>
+      </w:r>
+      <w:r>
+        <w:rPr>
+          <w:lang w:val="en-US"/>
+        </w:rPr>
+        <w:t xml:space="preserve"> it would be best not to reveal our positions too loudly.</w:t>
+      </w:r>
+    </w:p>
+    <w:p>
+      <w:pPr>
+        <w:spacing w:after="0" w:line="240" w:lineRule="auto"/>
+        <w:rPr>
+          <w:lang w:val="en-US"/>
+        </w:rPr>
+      </w:pPr>
+      <w:r>
+        <w:rPr>
+          <w:lang w:val="en-US"/>
+        </w:rPr>
+        <w:t xml:space="preserve">Quin: Maybe some kind of disguise would be appropriate. </w:t>
+      </w:r>
+    </w:p>
+    <w:p>
+      <w:pPr>
+        <w:spacing w:after="0" w:line="240" w:lineRule="auto"/>
+        <w:rPr>
+          <w:lang w:val="en-US"/>
+        </w:rPr>
+      </w:pPr>
+      <w:r>
+        <w:rPr>
+          <w:lang w:val="en-US"/>
+        </w:rPr>
+        <w:t>(Hector and Eliwood change their cloaks)</w:t>
+      </w:r>
+    </w:p>
+    <w:p>
+      <w:pPr>
+        <w:spacing w:after="0" w:line="240" w:lineRule="auto"/>
+        <w:rPr>
+          <w:lang w:val="en-US"/>
+        </w:rPr>
+      </w:pPr>
+      <w:r>
+        <w:rPr>
+          <w:lang w:val="en-US"/>
+        </w:rPr>
+        <w:t>Eliwood: …</w:t>
+      </w:r>
+    </w:p>
+    <w:p>
+      <w:pPr>
+        <w:spacing w:after="0" w:line="240" w:lineRule="auto"/>
+        <w:rPr>
+          <w:lang w:val="en-US"/>
+        </w:rPr>
+      </w:pPr>
+      <w:r>
+        <w:rPr>
+          <w:lang w:val="en-US"/>
+        </w:rPr>
+        <w:t>Hector: …</w:t>
+      </w:r>
+    </w:p>
+    <w:p>
+      <w:pPr>
+        <w:spacing w:after="0" w:line="240" w:lineRule="auto"/>
+        <w:rPr>
+          <w:lang w:val="en-US"/>
+        </w:rPr>
+      </w:pPr>
+      <w:r>
+        <w:rPr>
+          <w:lang w:val="en-US"/>
+        </w:rPr>
+        <w:t xml:space="preserve">Quin: …perfect.  </w:t>
+      </w:r>
+    </w:p>
+    <w:p>
+      <w:pPr>
+        <w:spacing w:after="0" w:line="240" w:lineRule="auto"/>
+        <w:rPr>
+          <w:lang w:val="en-US"/>
+        </w:rPr>
+      </w:pPr>
+      <w:r>
+        <w:rPr>
+          <w:lang w:val="en-US"/>
+        </w:rPr>
+        <w:t>Hector: I dunno about you but I’ll get some shuteye. It has been some long days.</w:t>
+      </w:r>
+    </w:p>
+    <w:p>
+      <w:pPr>
+        <w:spacing w:after="0" w:line="240" w:lineRule="auto"/>
+        <w:rPr>
+          <w:lang w:val="en-US"/>
+        </w:rPr>
+      </w:pPr>
+      <w:r>
+        <w:rPr>
+          <w:lang w:val="en-US"/>
+        </w:rPr>
+        <w:t xml:space="preserve">Macks: Oh right. Remember there is a meeting tomorrow. We still need a plan on how we want to proceed. </w:t>
+      </w:r>
+    </w:p>
+    <w:p>
+      <w:pPr>
+        <w:spacing w:after="0" w:line="240" w:lineRule="auto"/>
+        <w:rPr>
+          <w:lang w:val="en-US"/>
+        </w:rPr>
+      </w:pPr>
+      <w:r>
+        <w:rPr>
+          <w:lang w:val="en-US"/>
+        </w:rPr>
+        <w:t>Eliwood: Alright. I’ll get something to fill my stomach. We’ll see us tomorrow.</w:t>
+      </w:r>
+    </w:p>
+    <w:p>
+      <w:pPr>
+        <w:spacing w:after="0" w:line="240" w:lineRule="auto"/>
+        <w:rPr>
+          <w:lang w:val="en-US"/>
+        </w:rPr>
+      </w:pPr>
+      <w:r>
+        <w:rPr>
+          <w:lang w:val="en-US"/>
+        </w:rPr>
+        <w:t>Macks: Wait I am right behind you!</w:t>
+      </w:r>
+    </w:p>
+    <w:p>
+      <w:pPr>
+        <w:spacing w:after="0" w:line="240" w:lineRule="auto"/>
+        <w:rPr>
+          <w:lang w:val="en-US"/>
+        </w:rPr>
+      </w:pPr>
+      <w:r>
+        <w:rPr>
+          <w:lang w:val="en-US"/>
+        </w:rPr>
+        <w:t>Eliwood: Oh for sure!</w:t>
+      </w:r>
+    </w:p>
+    <w:p>
+      <w:pPr>
+        <w:spacing w:after="0" w:line="240" w:lineRule="auto"/>
+        <w:rPr>
+          <w:lang w:val="en-US"/>
+        </w:rPr>
+      </w:pPr>
+      <w:r>
+        <w:rPr>
+          <w:lang w:val="en-US"/>
+        </w:rPr>
+        <w:t>Hermann: Don’t forget me!</w:t>
+      </w:r>
+    </w:p>
+    <w:p>
+      <w:pPr>
+        <w:spacing w:after="0" w:line="240" w:lineRule="auto"/>
+        <w:rPr>
+          <w:lang w:val="en-US"/>
+        </w:rPr>
+      </w:pPr>
+      <w:r>
+        <w:rPr>
+          <w:lang w:val="en-US"/>
+        </w:rPr>
+        <w:t>(Walking sound)</w:t>
+      </w:r>
+    </w:p>
+    <w:p>
+      <w:pPr>
+        <w:spacing w:after="0" w:line="240" w:lineRule="auto"/>
+        <w:rPr>
+          <w:lang w:val="en-US"/>
+        </w:rPr>
+      </w:pPr>
+    </w:p>
+    <w:p>
+      <w:pPr>
+        <w:spacing w:after="0" w:line="240" w:lineRule="auto"/>
+        <w:rPr>
+          <w:lang w:val="en-US"/>
+        </w:rPr>
+      </w:pPr>
+      <w:r>
+        <w:rPr>
+          <w:lang w:val="en-US"/>
+        </w:rPr>
+        <w:t>Jesse: Did you see that?</w:t>
+      </w:r>
+    </w:p>
+    <w:p>
+      <w:pPr>
+        <w:spacing w:after="0" w:line="240" w:lineRule="auto"/>
+        <w:rPr>
+          <w:lang w:val="en-US"/>
+        </w:rPr>
+      </w:pPr>
+      <w:r>
+        <w:rPr>
+          <w:lang w:val="en-US"/>
+        </w:rPr>
+        <w:t>Marth: Indeed… That were Eliwood and Hector.</w:t>
+      </w:r>
+    </w:p>
+    <w:p>
+      <w:pPr>
+        <w:spacing w:after="0" w:line="240" w:lineRule="auto"/>
+        <w:rPr>
+          <w:lang w:val="en-US"/>
+        </w:rPr>
+      </w:pPr>
+      <w:r>
+        <w:rPr>
+          <w:lang w:val="en-US"/>
+        </w:rPr>
+        <w:t>Innes: I think I saw Camus with them as well…</w:t>
+      </w:r>
+    </w:p>
+    <w:p>
+      <w:pPr>
+        <w:spacing w:after="0" w:line="240" w:lineRule="auto"/>
+        <w:rPr>
+          <w:lang w:val="en-US"/>
+        </w:rPr>
+      </w:pPr>
+      <w:r>
+        <w:rPr>
+          <w:lang w:val="en-US"/>
+        </w:rPr>
+        <w:t>Marth: This must mean that they are here…</w:t>
+      </w:r>
+    </w:p>
+    <w:p>
+      <w:pPr>
+        <w:spacing w:after="0" w:line="240" w:lineRule="auto"/>
+        <w:rPr>
+          <w:lang w:val="en-US"/>
+        </w:rPr>
+      </w:pPr>
+      <w:r>
+        <w:rPr>
+          <w:lang w:val="en-US"/>
+        </w:rPr>
+        <w:t xml:space="preserve">Jesse: How should we proceed? </w:t>
+      </w:r>
+    </w:p>
+    <w:p>
+      <w:pPr>
+        <w:spacing w:after="0" w:line="240" w:lineRule="auto"/>
+        <w:rPr>
+          <w:lang w:val="en-US"/>
+        </w:rPr>
+      </w:pPr>
+      <w:r>
+        <w:rPr>
+          <w:lang w:val="en-US"/>
+        </w:rPr>
         <w:lastRenderedPageBreak/>
-        <w:t>Cormag: Why are you telling me this? What does that have to do with fighting for the Holy Guards?</w:t>
-      </w:r>
-    </w:p>
-    <w:p>
-      <w:pPr>
-        <w:spacing w:after="0" w:line="240" w:lineRule="auto"/>
-        <w:rPr>
-          <w:lang w:val="en-US"/>
-        </w:rPr>
-      </w:pPr>
-      <w:r>
-        <w:rPr>
-          <w:lang w:val="en-US"/>
-        </w:rPr>
-        <w:t>Heath: You can’t mean…</w:t>
-      </w:r>
-    </w:p>
-    <w:p>
-      <w:pPr>
-        <w:spacing w:after="0" w:line="240" w:lineRule="auto"/>
-        <w:rPr>
-          <w:lang w:val="en-US"/>
-        </w:rPr>
-      </w:pPr>
-      <w:r>
-        <w:rPr>
-          <w:lang w:val="en-US"/>
-        </w:rPr>
-        <w:t>Cormag: !!!</w:t>
-      </w:r>
-    </w:p>
-    <w:p>
-      <w:pPr>
-        <w:spacing w:after="0" w:line="240" w:lineRule="auto"/>
-        <w:rPr>
-          <w:lang w:val="en-US"/>
-        </w:rPr>
-      </w:pPr>
-      <w:r>
-        <w:rPr>
-          <w:lang w:val="en-US"/>
-        </w:rPr>
-        <w:t>Heath: Are you implying that the Holy Guards are behind this?</w:t>
-      </w:r>
-    </w:p>
-    <w:p>
-      <w:pPr>
-        <w:spacing w:after="0" w:line="240" w:lineRule="auto"/>
-        <w:rPr>
-          <w:lang w:val="en-US"/>
-        </w:rPr>
-      </w:pPr>
-      <w:r>
-        <w:rPr>
-          <w:lang w:val="en-US"/>
-        </w:rPr>
-        <w:t xml:space="preserve">Camus: …I was getting to that part but you guys are very sharp-witted. </w:t>
-      </w:r>
-    </w:p>
-    <w:p>
-      <w:pPr>
-        <w:spacing w:after="0" w:line="240" w:lineRule="auto"/>
-        <w:rPr>
-          <w:lang w:val="en-US"/>
-        </w:rPr>
-      </w:pPr>
-      <w:r>
-        <w:rPr>
-          <w:lang w:val="en-US"/>
-        </w:rPr>
-        <w:t>Hector: You don’t have to trust me on this but I can tell you that the leader of the Holy Guards used some kind of spell to rearrange the multiverse.</w:t>
-      </w:r>
-    </w:p>
-    <w:p>
-      <w:pPr>
-        <w:spacing w:after="0" w:line="240" w:lineRule="auto"/>
-        <w:rPr>
-          <w:lang w:val="en-US"/>
-        </w:rPr>
-      </w:pPr>
-      <w:r>
-        <w:rPr>
-          <w:lang w:val="en-US"/>
-        </w:rPr>
-        <w:t>Eliwood: Still feels weird to hear that.</w:t>
-      </w:r>
-    </w:p>
-    <w:p>
-      <w:pPr>
-        <w:spacing w:after="0" w:line="240" w:lineRule="auto"/>
-        <w:rPr>
-          <w:lang w:val="en-US"/>
-        </w:rPr>
-      </w:pPr>
-      <w:r>
-        <w:rPr>
-          <w:lang w:val="en-US"/>
-        </w:rPr>
-        <w:t>Hector: I know.</w:t>
-      </w:r>
-    </w:p>
-    <w:p>
-      <w:pPr>
-        <w:spacing w:after="0" w:line="240" w:lineRule="auto"/>
-        <w:rPr>
-          <w:lang w:val="en-US"/>
-        </w:rPr>
-      </w:pPr>
-      <w:r>
-        <w:rPr>
-          <w:lang w:val="en-US"/>
-        </w:rPr>
-        <w:t>Cormag: This is unbelievable.</w:t>
-      </w:r>
-    </w:p>
-    <w:p>
-      <w:pPr>
-        <w:spacing w:after="0" w:line="240" w:lineRule="auto"/>
-        <w:rPr>
-          <w:lang w:val="en-US"/>
-        </w:rPr>
-      </w:pPr>
-      <w:r>
-        <w:rPr>
-          <w:lang w:val="en-US"/>
-        </w:rPr>
-        <w:t>Heath: … I’m in.</w:t>
-      </w:r>
-    </w:p>
-    <w:p>
-      <w:pPr>
-        <w:spacing w:after="0" w:line="240" w:lineRule="auto"/>
-        <w:rPr>
-          <w:lang w:val="en-US"/>
-        </w:rPr>
-      </w:pPr>
-      <w:r>
-        <w:rPr>
-          <w:lang w:val="en-US"/>
-        </w:rPr>
-        <w:t>Cormag: Heath?</w:t>
-      </w:r>
-    </w:p>
-    <w:p>
-      <w:pPr>
-        <w:spacing w:after="0" w:line="240" w:lineRule="auto"/>
-        <w:rPr>
-          <w:lang w:val="en-US"/>
-        </w:rPr>
-      </w:pPr>
-      <w:r>
-        <w:rPr>
-          <w:lang w:val="en-US"/>
-        </w:rPr>
-        <w:t>Heath: I know Lord Hector and Lord Eliwood. They are honest people we can trust. And why would they say stuff like that? I think there is some truth to their words!</w:t>
-      </w:r>
-    </w:p>
-    <w:p>
-      <w:pPr>
-        <w:spacing w:after="0" w:line="240" w:lineRule="auto"/>
-        <w:rPr>
-          <w:lang w:val="en-US"/>
-        </w:rPr>
-      </w:pPr>
-      <w:r>
-        <w:rPr>
-          <w:lang w:val="en-US"/>
-        </w:rPr>
-        <w:t>Cormag: …</w:t>
-      </w:r>
-    </w:p>
-    <w:p>
-      <w:pPr>
-        <w:spacing w:after="0" w:line="240" w:lineRule="auto"/>
-        <w:rPr>
-          <w:lang w:val="en-US"/>
-        </w:rPr>
-      </w:pPr>
-      <w:r>
-        <w:rPr>
-          <w:lang w:val="en-US"/>
-        </w:rPr>
-        <w:t>Eliwood: What do you say Cormag?</w:t>
-      </w:r>
-    </w:p>
-    <w:p>
-      <w:pPr>
-        <w:spacing w:after="0" w:line="240" w:lineRule="auto"/>
-        <w:rPr>
-          <w:lang w:val="en-US"/>
-        </w:rPr>
-      </w:pPr>
-      <w:r>
-        <w:rPr>
-          <w:lang w:val="en-US"/>
-        </w:rPr>
-        <w:t>Cormag: Sorry but I must think about this. This is a lot of information to process.</w:t>
-      </w:r>
-    </w:p>
-    <w:p>
-      <w:pPr>
-        <w:spacing w:after="0" w:line="240" w:lineRule="auto"/>
-        <w:rPr>
-          <w:lang w:val="en-US"/>
-        </w:rPr>
-      </w:pPr>
-      <w:r>
-        <w:rPr>
-          <w:lang w:val="en-US"/>
-        </w:rPr>
-        <w:t>Eliwood: Of course. You can give us your opinion once your wounds have fully healed.</w:t>
-      </w:r>
-    </w:p>
-    <w:p>
-      <w:pPr>
-        <w:spacing w:after="0" w:line="240" w:lineRule="auto"/>
-        <w:rPr>
-          <w:lang w:val="en-US"/>
-        </w:rPr>
-      </w:pPr>
-      <w:r>
-        <w:rPr>
-          <w:lang w:val="en-US"/>
-        </w:rPr>
-        <w:t>Hector: Ok guys, we should check on the others.</w:t>
-      </w:r>
-    </w:p>
-    <w:p>
-      <w:pPr>
-        <w:spacing w:after="0" w:line="240" w:lineRule="auto"/>
-        <w:rPr>
-          <w:lang w:val="en-US"/>
-        </w:rPr>
-      </w:pPr>
-      <w:r>
-        <w:rPr>
-          <w:lang w:val="en-US"/>
-        </w:rPr>
-        <w:t>Camus: Wait what about him?</w:t>
-      </w:r>
-    </w:p>
-    <w:p>
-      <w:pPr>
-        <w:spacing w:after="0" w:line="240" w:lineRule="auto"/>
-        <w:rPr>
-          <w:lang w:val="en-US"/>
-        </w:rPr>
-      </w:pPr>
-      <w:r>
-        <w:rPr>
-          <w:lang w:val="en-US"/>
-        </w:rPr>
-        <w:t>Eliwood: Narcian? I think that can wait until he is conscious.</w:t>
-      </w:r>
-    </w:p>
-    <w:p>
-      <w:pPr>
-        <w:spacing w:after="0" w:line="240" w:lineRule="auto"/>
-        <w:rPr>
-          <w:lang w:val="en-US"/>
-        </w:rPr>
-      </w:pPr>
-      <w:r>
-        <w:rPr>
-          <w:lang w:val="en-US"/>
-        </w:rPr>
-        <w:t>Hector: Although I would avoid having him in our ranks…</w:t>
-      </w:r>
-    </w:p>
-    <w:p>
-      <w:pPr>
-        <w:spacing w:after="0" w:line="240" w:lineRule="auto"/>
-        <w:rPr>
-          <w:lang w:val="en-US"/>
-        </w:rPr>
-      </w:pPr>
-      <w:r>
-        <w:rPr>
-          <w:lang w:val="en-US"/>
-        </w:rPr>
-        <w:t>Cormag: …</w:t>
-      </w:r>
-    </w:p>
-    <w:p>
-      <w:pPr>
-        <w:spacing w:after="0" w:line="240" w:lineRule="auto"/>
-        <w:rPr>
-          <w:lang w:val="en-US"/>
-        </w:rPr>
-      </w:pPr>
+        <w:t>Marth: I would wait for now. We don’t need to make hasty decisions.</w:t>
+      </w:r>
+    </w:p>
+    <w:p>
+      <w:pPr>
+        <w:spacing w:after="0" w:line="240" w:lineRule="auto"/>
+        <w:rPr>
+          <w:lang w:val="en-US"/>
+        </w:rPr>
+      </w:pPr>
+      <w:r>
+        <w:rPr>
+          <w:lang w:val="en-US"/>
+        </w:rPr>
+        <w:t>Jesse: Alright, lets keep waiting until tomorrow then…</w:t>
+      </w:r>
     </w:p>
     <w:p>
       <w:pPr>
@@ -1006,345 +1373,6 @@
           <w:b/>
           <w:lang w:val="en-US"/>
         </w:rPr>
-        <w:t>Regroup with others:</w:t>
-      </w:r>
-    </w:p>
-    <w:p>
-      <w:pPr>
-        <w:spacing w:after="0" w:line="240" w:lineRule="auto"/>
-        <w:rPr>
-          <w:lang w:val="en-US"/>
-        </w:rPr>
-      </w:pPr>
-      <w:r>
-        <w:rPr>
-          <w:lang w:val="en-US"/>
-        </w:rPr>
-        <w:t>Eliwood: Hey guys what are you doing here?</w:t>
-      </w:r>
-    </w:p>
-    <w:p>
-      <w:pPr>
-        <w:spacing w:after="0" w:line="240" w:lineRule="auto"/>
-        <w:rPr>
-          <w:lang w:val="en-US"/>
-        </w:rPr>
-      </w:pPr>
-      <w:r>
-        <w:rPr>
-          <w:lang w:val="en-US"/>
-        </w:rPr>
-        <w:t>Macks: We waited for you guys to give the latest update. The others went into the city to get some provisions and weapons for further travel.</w:t>
-      </w:r>
-    </w:p>
-    <w:p>
-      <w:pPr>
-        <w:spacing w:after="0" w:line="240" w:lineRule="auto"/>
-        <w:rPr>
-          <w:lang w:val="en-US"/>
-        </w:rPr>
-      </w:pPr>
-      <w:r>
-        <w:rPr>
-          <w:lang w:val="en-US"/>
-        </w:rPr>
-        <w:t>Hermann: What you do is up to you but be careful. If this city is allied with the Holy Guards</w:t>
-      </w:r>
-      <w:r>
-        <w:rPr>
-          <w:lang w:val="en-US"/>
-        </w:rPr>
-        <w:t xml:space="preserve"> it would be best not to reveal our positions too loudly.</w:t>
-      </w:r>
-    </w:p>
-    <w:p>
-      <w:pPr>
-        <w:spacing w:after="0" w:line="240" w:lineRule="auto"/>
-        <w:rPr>
-          <w:lang w:val="en-US"/>
-        </w:rPr>
-      </w:pPr>
-      <w:r>
-        <w:rPr>
-          <w:lang w:val="en-US"/>
-        </w:rPr>
-        <w:t xml:space="preserve">Quin: Maybe some kind of disguise would be appropriate. </w:t>
-      </w:r>
-    </w:p>
-    <w:p>
-      <w:pPr>
-        <w:spacing w:after="0" w:line="240" w:lineRule="auto"/>
-        <w:rPr>
-          <w:lang w:val="en-US"/>
-        </w:rPr>
-      </w:pPr>
-      <w:r>
-        <w:rPr>
-          <w:lang w:val="en-US"/>
-        </w:rPr>
-        <w:t>(Hector and Eliwood change their cloaks)</w:t>
-      </w:r>
-    </w:p>
-    <w:p>
-      <w:pPr>
-        <w:spacing w:after="0" w:line="240" w:lineRule="auto"/>
-        <w:rPr>
-          <w:lang w:val="en-US"/>
-        </w:rPr>
-      </w:pPr>
-      <w:r>
-        <w:rPr>
-          <w:lang w:val="en-US"/>
-        </w:rPr>
-        <w:t>Eliwood: …</w:t>
-      </w:r>
-    </w:p>
-    <w:p>
-      <w:pPr>
-        <w:spacing w:after="0" w:line="240" w:lineRule="auto"/>
-        <w:rPr>
-          <w:lang w:val="en-US"/>
-        </w:rPr>
-      </w:pPr>
-      <w:r>
-        <w:rPr>
-          <w:lang w:val="en-US"/>
-        </w:rPr>
-        <w:t>Hector: …</w:t>
-      </w:r>
-    </w:p>
-    <w:p>
-      <w:pPr>
-        <w:spacing w:after="0" w:line="240" w:lineRule="auto"/>
-        <w:rPr>
-          <w:lang w:val="en-US"/>
-        </w:rPr>
-      </w:pPr>
-      <w:r>
-        <w:rPr>
-          <w:lang w:val="en-US"/>
-        </w:rPr>
-        <w:t xml:space="preserve">Quin: …perfect.  </w:t>
-      </w:r>
-    </w:p>
-    <w:p>
-      <w:pPr>
-        <w:spacing w:after="0" w:line="240" w:lineRule="auto"/>
-        <w:rPr>
-          <w:lang w:val="en-US"/>
-        </w:rPr>
-      </w:pPr>
-      <w:r>
-        <w:rPr>
-          <w:lang w:val="en-US"/>
-        </w:rPr>
-        <w:t>Hector: I dunno about you but I’ll get some shuteye. It has been some long days.</w:t>
-      </w:r>
-    </w:p>
-    <w:p>
-      <w:pPr>
-        <w:spacing w:after="0" w:line="240" w:lineRule="auto"/>
-        <w:rPr>
-          <w:lang w:val="en-US"/>
-        </w:rPr>
-      </w:pPr>
-      <w:r>
-        <w:rPr>
-          <w:lang w:val="en-US"/>
-        </w:rPr>
-        <w:t xml:space="preserve">Macks: Oh right. Remember there is a meeting tomorrow. We still need a plan on how we want to proceed. </w:t>
-      </w:r>
-    </w:p>
-    <w:p>
-      <w:pPr>
-        <w:spacing w:after="0" w:line="240" w:lineRule="auto"/>
-        <w:rPr>
-          <w:lang w:val="en-US"/>
-        </w:rPr>
-      </w:pPr>
-      <w:r>
-        <w:rPr>
-          <w:lang w:val="en-US"/>
-        </w:rPr>
-        <w:t>Eliwood: Alright. I’ll get something to fill my stomach. We’ll see us tomorrow.</w:t>
-      </w:r>
-    </w:p>
-    <w:p>
-      <w:pPr>
-        <w:spacing w:after="0" w:line="240" w:lineRule="auto"/>
-        <w:rPr>
-          <w:lang w:val="en-US"/>
-        </w:rPr>
-      </w:pPr>
-      <w:r>
-        <w:rPr>
-          <w:lang w:val="en-US"/>
-        </w:rPr>
-        <w:t>Macks: Wait I am right behind you!</w:t>
-      </w:r>
-    </w:p>
-    <w:p>
-      <w:pPr>
-        <w:spacing w:after="0" w:line="240" w:lineRule="auto"/>
-        <w:rPr>
-          <w:lang w:val="en-US"/>
-        </w:rPr>
-      </w:pPr>
-      <w:r>
-        <w:rPr>
-          <w:lang w:val="en-US"/>
-        </w:rPr>
-        <w:t>Eliwood: Oh for sure!</w:t>
-      </w:r>
-    </w:p>
-    <w:p>
-      <w:pPr>
-        <w:spacing w:after="0" w:line="240" w:lineRule="auto"/>
-        <w:rPr>
-          <w:lang w:val="en-US"/>
-        </w:rPr>
-      </w:pPr>
-      <w:r>
-        <w:rPr>
-          <w:lang w:val="en-US"/>
-        </w:rPr>
-        <w:t>Hermann: Don’t forget me!</w:t>
-      </w:r>
-    </w:p>
-    <w:p>
-      <w:pPr>
-        <w:spacing w:after="0" w:line="240" w:lineRule="auto"/>
-        <w:rPr>
-          <w:lang w:val="en-US"/>
-        </w:rPr>
-      </w:pPr>
-      <w:r>
-        <w:rPr>
-          <w:lang w:val="en-US"/>
-        </w:rPr>
-        <w:t>(Walking sound)</w:t>
-      </w:r>
-    </w:p>
-    <w:p>
-      <w:pPr>
-        <w:spacing w:after="0" w:line="240" w:lineRule="auto"/>
-        <w:rPr>
-          <w:lang w:val="en-US"/>
-        </w:rPr>
-      </w:pPr>
-    </w:p>
-    <w:p>
-      <w:pPr>
-        <w:spacing w:after="0" w:line="240" w:lineRule="auto"/>
-        <w:rPr>
-          <w:lang w:val="en-US"/>
-        </w:rPr>
-      </w:pPr>
-      <w:r>
-        <w:rPr>
-          <w:lang w:val="en-US"/>
-        </w:rPr>
-        <w:t>Jesse: Did you see that?</w:t>
-      </w:r>
-    </w:p>
-    <w:p>
-      <w:pPr>
-        <w:spacing w:after="0" w:line="240" w:lineRule="auto"/>
-        <w:rPr>
-          <w:lang w:val="en-US"/>
-        </w:rPr>
-      </w:pPr>
-      <w:r>
-        <w:rPr>
-          <w:lang w:val="en-US"/>
-        </w:rPr>
-        <w:t>Marth: Indeed… That were Eliwood and Hector.</w:t>
-      </w:r>
-    </w:p>
-    <w:p>
-      <w:pPr>
-        <w:spacing w:after="0" w:line="240" w:lineRule="auto"/>
-        <w:rPr>
-          <w:lang w:val="en-US"/>
-        </w:rPr>
-      </w:pPr>
-      <w:r>
-        <w:rPr>
-          <w:lang w:val="en-US"/>
-        </w:rPr>
-        <w:t>Innes: I think I saw Camus with them as well…</w:t>
-      </w:r>
-    </w:p>
-    <w:p>
-      <w:pPr>
-        <w:spacing w:after="0" w:line="240" w:lineRule="auto"/>
-        <w:rPr>
-          <w:lang w:val="en-US"/>
-        </w:rPr>
-      </w:pPr>
-      <w:r>
-        <w:rPr>
-          <w:lang w:val="en-US"/>
-        </w:rPr>
-        <w:t>Marth: This must mean that they are here…</w:t>
-      </w:r>
-    </w:p>
-    <w:p>
-      <w:pPr>
-        <w:spacing w:after="0" w:line="240" w:lineRule="auto"/>
-        <w:rPr>
-          <w:lang w:val="en-US"/>
-        </w:rPr>
-      </w:pPr>
-      <w:r>
-        <w:rPr>
-          <w:lang w:val="en-US"/>
-        </w:rPr>
-        <w:t xml:space="preserve">Jesse: How should we proceed? </w:t>
-      </w:r>
-    </w:p>
-    <w:p>
-      <w:pPr>
-        <w:spacing w:after="0" w:line="240" w:lineRule="auto"/>
-        <w:rPr>
-          <w:lang w:val="en-US"/>
-        </w:rPr>
-      </w:pPr>
-      <w:r>
-        <w:rPr>
-          <w:lang w:val="en-US"/>
-        </w:rPr>
-        <w:t>Marth: I would wait for now. We don’t need to make hasty decisions.</w:t>
-      </w:r>
-    </w:p>
-    <w:p>
-      <w:pPr>
-        <w:spacing w:after="0" w:line="240" w:lineRule="auto"/>
-        <w:rPr>
-          <w:lang w:val="en-US"/>
-        </w:rPr>
-      </w:pPr>
-      <w:r>
-        <w:rPr>
-          <w:lang w:val="en-US"/>
-        </w:rPr>
-        <w:t>Jesse: Alright, lets keep waiting until tomorrow then…</w:t>
-      </w:r>
-    </w:p>
-    <w:p>
-      <w:pPr>
-        <w:spacing w:after="0" w:line="240" w:lineRule="auto"/>
-        <w:rPr>
-          <w:b/>
-          <w:lang w:val="en-US"/>
-        </w:rPr>
-      </w:pPr>
-      <w:r>
-        <w:rPr>
-          <w:b/>
-          <w:lang w:val="en-US"/>
-        </w:rPr>
-        <w:lastRenderedPageBreak/>
         <w:t>Base time</w:t>
       </w:r>
     </w:p>

</xml_diff>